<commit_message>
feat: add CI/CD pipeline with GitHub Actions
</commit_message>
<xml_diff>
--- a/docs/ServeRest_Documentacao_PT_ABNT.docx
+++ b/docs/ServeRest_Documentacao_PT_ABNT.docx
@@ -14,20 +14,53 @@
       <w:r>
         <w:t xml:space="preserve">Autor: </w:t>
       </w:r>
-      <w:bookmarkStart w:id="0" w:name="_GoBack"/>
-      <w:bookmarkEnd w:id="0"/>
       <w:r>
         <w:t>Carlos Antonio de Lima Fernandes</w:t>
       </w:r>
     </w:p>
     <w:p>
       <w:r>
-        <w:t>Data: 15/04/2025</w:t>
+        <w:t>Data: 13/09</w:t>
+      </w:r>
+      <w:r>
+        <w:t>/2025</w:t>
       </w:r>
     </w:p>
     <w:p>
+      <w:proofErr w:type="spellStart"/>
       <w:r>
-        <w:t>Finalidade: Projeto de desafio para a vaga de QA Analyst</w:t>
+        <w:t>Finalidade</w:t>
+      </w:r>
+      <w:proofErr w:type="spellEnd"/>
+      <w:r>
+        <w:t xml:space="preserve">: </w:t>
+      </w:r>
+      <w:proofErr w:type="spellStart"/>
+      <w:r>
+        <w:t>Projeto</w:t>
+      </w:r>
+      <w:proofErr w:type="spellEnd"/>
+      <w:r>
+        <w:t xml:space="preserve"> de </w:t>
+      </w:r>
+      <w:proofErr w:type="spellStart"/>
+      <w:r>
+        <w:t>desafio</w:t>
+      </w:r>
+      <w:proofErr w:type="spellEnd"/>
+      <w:r>
+        <w:t xml:space="preserve"> para a </w:t>
+      </w:r>
+      <w:proofErr w:type="spellStart"/>
+      <w:r>
+        <w:t>vaga</w:t>
+      </w:r>
+      <w:proofErr w:type="spellEnd"/>
+      <w:r>
+        <w:t xml:space="preserve"> de </w:t>
+      </w:r>
+      <w:r>
+        <w:t>QA Specialist position – Carrefour</w:t>
       </w:r>
     </w:p>
     <w:p>
@@ -56,9 +89,9 @@
           <w:lang w:val="pt-BR" w:eastAsia="pt-BR"/>
         </w:rPr>
         <w:drawing>
-          <wp:inline distT="0" distB="0" distL="0" distR="0" wp14:anchorId="198BF6EC" wp14:editId="30508592">
-            <wp:extent cx="2524125" cy="6200775"/>
-            <wp:effectExtent l="0" t="0" r="9525" b="9525"/>
+          <wp:inline distT="0" distB="0" distL="0" distR="0" wp14:anchorId="37D07E5E" wp14:editId="3459C627">
+            <wp:extent cx="2800350" cy="6153150"/>
+            <wp:effectExtent l="0" t="0" r="0" b="0"/>
             <wp:docPr id="1" name="Imagem 1"/>
             <wp:cNvGraphicFramePr>
               <a:graphicFrameLocks xmlns:a="http://schemas.openxmlformats.org/drawingml/2006/main" noChangeAspect="1"/>
@@ -79,7 +112,7 @@
                   <pic:spPr>
                     <a:xfrm>
                       <a:off x="0" y="0"/>
-                      <a:ext cx="2524125" cy="6200775"/>
+                      <a:ext cx="2800350" cy="6153150"/>
                     </a:xfrm>
                     <a:prstGeom prst="rect">
                       <a:avLst/>
@@ -91,6 +124,8 @@
           </wp:inline>
         </w:drawing>
       </w:r>
+      <w:bookmarkStart w:id="0" w:name="_GoBack"/>
+      <w:bookmarkEnd w:id="0"/>
     </w:p>
     <w:p/>
     <w:p/>
@@ -12070,7 +12105,7 @@
 </file>
 
 <file path=customXml/itemProps1.xml><?xml version="1.0" encoding="utf-8"?>
-<ds:datastoreItem xmlns:ds="http://schemas.openxmlformats.org/officeDocument/2006/customXml" ds:itemID="{CC88B81A-925C-4FEA-83C3-2BAB727AD215}">
+<ds:datastoreItem xmlns:ds="http://schemas.openxmlformats.org/officeDocument/2006/customXml" ds:itemID="{E81A86CD-A79B-4D5E-B1A1-75A9F0F85CD9}">
   <ds:schemaRefs>
     <ds:schemaRef ds:uri="http://schemas.openxmlformats.org/officeDocument/2006/bibliography"/>
   </ds:schemaRefs>

</xml_diff>